<commit_message>
Updating JS Course: Working With Arrays
</commit_message>
<xml_diff>
--- a/Essay (What I've learned so far).docx
+++ b/Essay (What I've learned so far).docx
@@ -837,17 +837,9 @@
       <w:r>
         <w:t xml:space="preserve">Working with strings, string is also a </w:t>
       </w:r>
-      <w:proofErr w:type="gramStart"/>
-      <w:r>
-        <w:t xml:space="preserve">0 </w:t>
-      </w:r>
-      <w:r>
-        <w:t xml:space="preserve"> </w:t>
-      </w:r>
-      <w:r>
-        <w:t>based</w:t>
-      </w:r>
-      <w:proofErr w:type="gramEnd"/>
+      <w:r>
+        <w:t>0 based</w:t>
+      </w:r>
       <w:r>
         <w:t xml:space="preserve"> index, we used slice to start from start or from end.</w:t>
       </w:r>
@@ -967,6 +959,22 @@
       </w:r>
       <w:r>
         <w:t xml:space="preserve"> keyword will work depend on how the function have been called.</w:t>
+      </w:r>
+    </w:p>
+    <w:p>
+      <w:pPr>
+        <w:pStyle w:val="ListParagraph"/>
+        <w:numPr>
+          <w:ilvl w:val="0"/>
+          <w:numId w:val="1"/>
+        </w:numPr>
+        <w:rPr>
+          <w:b/>
+          <w:bCs/>
+        </w:rPr>
+      </w:pPr>
+      <w:r>
+        <w:t>Whenever you are returning another function make sure you use bind so everything will work just fine.</w:t>
       </w:r>
     </w:p>
     <w:p>

</xml_diff>